<commit_message>
* Updated resume and email
</commit_message>
<xml_diff>
--- a/src/files/Rodo Andrade.docx
+++ b/src/files/Rodo Andrade.docx
@@ -25,7 +25,7 @@
     <w:p>
       <w:pPr>
         <w:widowControl w:val="0"/>
-        <w:ind w:left="1" w:hanging="3"/>
+        <w:ind w:left="0" w:hanging="2"/>
         <w:jc w:val="center"/>
         <w:rPr>
           <w:b/>
@@ -60,27 +60,34 @@
           <w:sz w:val="24"/>
           <w:szCs w:val="24"/>
         </w:rPr>
-        <w:t>Deerfield Beach, FL 33442</w:t>
-      </w:r>
-    </w:p>
-    <w:p>
-      <w:pPr>
-        <w:widowControl w:val="0"/>
-        <w:ind w:left="0" w:hanging="2"/>
-        <w:jc w:val="center"/>
+        <w:t>Sunrise</w:t>
+      </w:r>
+      <w:r>
         <w:rPr>
           <w:sz w:val="24"/>
           <w:szCs w:val="24"/>
         </w:rPr>
-      </w:pPr>
-      <w:hyperlink r:id="rId9">
+        <w:t>, FL 33442</w:t>
+      </w:r>
+    </w:p>
+    <w:p>
+      <w:pPr>
+        <w:widowControl w:val="0"/>
+        <w:ind w:left="0" w:hanging="2"/>
+        <w:jc w:val="center"/>
+        <w:rPr>
+          <w:sz w:val="24"/>
+          <w:szCs w:val="24"/>
+        </w:rPr>
+      </w:pPr>
+      <w:hyperlink r:id="rId9" w:history="1">
         <w:r>
           <w:rPr>
-            <w:color w:val="0000FF"/>
+            <w:rStyle w:val="Hyperlink"/>
             <w:sz w:val="24"/>
             <w:szCs w:val="24"/>
           </w:rPr>
-          <w:t>rodo.andrade00111@gmail.com</w:t>
+          <w:t>TheRodoAndrade@gmail.com</w:t>
         </w:r>
       </w:hyperlink>
       <w:r>
@@ -737,448 +744,421 @@
       <w:r>
         <w:tab/>
       </w:r>
-      <w:proofErr w:type="gramStart"/>
       <w:r>
         <w:rPr>
           <w:i/>
           <w:u w:val="single"/>
         </w:rPr>
-        <w:t>Lead</w:t>
-      </w:r>
-      <w:proofErr w:type="gramEnd"/>
+        <w:t xml:space="preserve">Lead Software Developer III </w:t>
+      </w:r>
+    </w:p>
+    <w:p>
+      <w:pPr>
+        <w:numPr>
+          <w:ilvl w:val="0"/>
+          <w:numId w:val="3"/>
+        </w:numPr>
+        <w:ind w:left="0" w:hanging="2"/>
+      </w:pPr>
+      <w:r>
+        <w:t>Designed, developed and supported a variety of complex Enterprise level applications and subsystems, N-Tier eCommerce B2B applications serving Internal and external clients.</w:t>
+      </w:r>
+    </w:p>
+    <w:p>
+      <w:pPr>
+        <w:numPr>
+          <w:ilvl w:val="0"/>
+          <w:numId w:val="3"/>
+        </w:numPr>
+        <w:ind w:left="0" w:hanging="2"/>
+      </w:pPr>
+      <w:r>
+        <w:t>Promoted from Software Developer II to III after 4 months for delivering a 5 year project in 4 months.</w:t>
+      </w:r>
+    </w:p>
+    <w:p>
+      <w:pPr>
+        <w:numPr>
+          <w:ilvl w:val="0"/>
+          <w:numId w:val="3"/>
+        </w:numPr>
+        <w:ind w:left="0" w:hanging="2"/>
+      </w:pPr>
+      <w:r>
+        <w:t>Involved in support and ongoing enhancements of fulfillment applications consisting of help desk ticket system.</w:t>
+      </w:r>
+    </w:p>
+    <w:p>
+      <w:pPr>
+        <w:numPr>
+          <w:ilvl w:val="0"/>
+          <w:numId w:val="3"/>
+        </w:numPr>
+        <w:ind w:left="0" w:hanging="2"/>
+      </w:pPr>
+      <w:r>
+        <w:t xml:space="preserve">For many projects served in senior software developer and team lead roles, dB designer, dB developer. </w:t>
+      </w:r>
+    </w:p>
+    <w:p>
+      <w:pPr>
+        <w:numPr>
+          <w:ilvl w:val="0"/>
+          <w:numId w:val="3"/>
+        </w:numPr>
+        <w:ind w:left="0" w:hanging="2"/>
+      </w:pPr>
+      <w:r>
+        <w:t xml:space="preserve">Responsible for the full lifecycle – Converted client functional specifications into technical requirements, </w:t>
+      </w:r>
+    </w:p>
+    <w:p>
+      <w:pPr>
+        <w:numPr>
+          <w:ilvl w:val="0"/>
+          <w:numId w:val="3"/>
+        </w:numPr>
+        <w:ind w:left="0" w:hanging="2"/>
+      </w:pPr>
+      <w:r>
+        <w:t>Completed design including DB schema, stored procedures, views, user defined functions and triggers.</w:t>
+      </w:r>
+    </w:p>
+    <w:p>
+      <w:pPr>
+        <w:numPr>
+          <w:ilvl w:val="0"/>
+          <w:numId w:val="3"/>
+        </w:numPr>
+        <w:ind w:left="0" w:hanging="2"/>
+      </w:pPr>
+      <w:r>
+        <w:t>Participated in the user interface design and development.</w:t>
+      </w:r>
+    </w:p>
+    <w:p>
+      <w:pPr>
+        <w:numPr>
+          <w:ilvl w:val="0"/>
+          <w:numId w:val="3"/>
+        </w:numPr>
+        <w:ind w:left="0" w:hanging="2"/>
+      </w:pPr>
+      <w:r>
+        <w:t>Developed business layer functionality (business rules and workflows)</w:t>
+      </w:r>
+    </w:p>
+    <w:p>
+      <w:pPr>
+        <w:numPr>
+          <w:ilvl w:val="0"/>
+          <w:numId w:val="3"/>
+        </w:numPr>
+        <w:ind w:left="0" w:hanging="2"/>
+      </w:pPr>
+      <w:r>
+        <w:t>Involved in SQL Server performance optimization – query optimization, analyzing execution plans, Index wizard, table partitioning, lock hints, SQL profiler, third party monitoring tools, Java middleware processes conversion to SQL Server processes</w:t>
+      </w:r>
+    </w:p>
+    <w:p>
+      <w:pPr>
+        <w:numPr>
+          <w:ilvl w:val="0"/>
+          <w:numId w:val="3"/>
+        </w:numPr>
+        <w:ind w:left="0" w:hanging="2"/>
+      </w:pPr>
+      <w:r>
+        <w:t xml:space="preserve">Involved in load testing, maintenance and ongoing support.  </w:t>
+      </w:r>
+    </w:p>
+    <w:p>
+      <w:pPr>
+        <w:numPr>
+          <w:ilvl w:val="0"/>
+          <w:numId w:val="3"/>
+        </w:numPr>
+        <w:ind w:left="0" w:hanging="2"/>
+      </w:pPr>
+      <w:r>
+        <w:t>ASP.NET, C#, HTML, CSS, Bootstrap 4, Workflow Foundation (WF), MVC, Windows Services, file parsing, Microsoft Silverlight, .NET Core, ReactJS, AJAX, XML</w:t>
+      </w:r>
+    </w:p>
+    <w:p>
+      <w:pPr>
+        <w:numPr>
+          <w:ilvl w:val="0"/>
+          <w:numId w:val="3"/>
+        </w:numPr>
+        <w:ind w:left="0" w:hanging="2"/>
+      </w:pPr>
+      <w:r>
+        <w:t xml:space="preserve">UX Design studied how the users used the website, and the best way to improve the user experience. </w:t>
+      </w:r>
+    </w:p>
+    <w:p>
+      <w:pPr>
+        <w:numPr>
+          <w:ilvl w:val="0"/>
+          <w:numId w:val="3"/>
+        </w:numPr>
+        <w:ind w:left="0" w:hanging="2"/>
+      </w:pPr>
+      <w:r>
+        <w:lastRenderedPageBreak/>
+        <w:t xml:space="preserve">SQL Server 2000/2005/2008, T-SQL, Stored Procedures, Triggers, Octopus, Oracle </w:t>
+      </w:r>
+    </w:p>
+    <w:p>
+      <w:pPr>
+        <w:numPr>
+          <w:ilvl w:val="0"/>
+          <w:numId w:val="3"/>
+        </w:numPr>
+        <w:ind w:left="0" w:hanging="2"/>
+      </w:pPr>
+      <w:r>
+        <w:t xml:space="preserve">SQL Jobs, SQL Integration Services (SSIS), SQL Reporting Services (SSRS), Data transformation services (DTS).  </w:t>
+      </w:r>
+    </w:p>
+    <w:p>
+      <w:pPr>
+        <w:numPr>
+          <w:ilvl w:val="0"/>
+          <w:numId w:val="3"/>
+        </w:numPr>
+        <w:ind w:left="0" w:hanging="2"/>
+      </w:pPr>
+      <w:r>
+        <w:t xml:space="preserve">SharePoint 2007 integrations, Visio Enterprise Architect for DB Schema design and maintenance, Balsamiq for quick and simple UI Designs.    </w:t>
+      </w:r>
+    </w:p>
+    <w:p>
+      <w:pPr>
+        <w:ind w:left="0" w:hanging="2"/>
+        <w:rPr>
+          <w:rFonts w:ascii="Arial" w:eastAsia="Arial" w:hAnsi="Arial" w:cs="Arial"/>
+        </w:rPr>
+      </w:pPr>
+    </w:p>
+    <w:p>
+      <w:pPr>
+        <w:ind w:left="0" w:hanging="2"/>
+      </w:pPr>
+    </w:p>
+    <w:p>
+      <w:pPr>
+        <w:ind w:left="0" w:hanging="2"/>
+      </w:pPr>
+      <w:r>
+        <w:t>October 2016 to</w:t>
+      </w:r>
+      <w:r>
+        <w:tab/>
+      </w:r>
+      <w:r>
+        <w:tab/>
+      </w:r>
+      <w:r>
+        <w:tab/>
+      </w:r>
+      <w:r>
+        <w:rPr>
+          <w:b/>
+        </w:rPr>
+        <w:t>AmTrust Financial Services</w:t>
+      </w:r>
+      <w:r>
+        <w:t xml:space="preserve"> OH</w:t>
+      </w:r>
+    </w:p>
+    <w:p>
+      <w:pPr>
+        <w:ind w:left="0" w:hanging="2"/>
+        <w:rPr>
+          <w:u w:val="single"/>
+        </w:rPr>
+      </w:pPr>
+      <w:r>
+        <w:t>September 2019</w:t>
+      </w:r>
+      <w:r>
+        <w:tab/>
+      </w:r>
+      <w:r>
+        <w:tab/>
+      </w:r>
+      <w:r>
+        <w:tab/>
+      </w:r>
       <w:r>
         <w:rPr>
           <w:i/>
           <w:u w:val="single"/>
         </w:rPr>
-        <w:t xml:space="preserve"> Software Developer III </w:t>
-      </w:r>
-    </w:p>
-    <w:p>
-      <w:pPr>
-        <w:numPr>
-          <w:ilvl w:val="0"/>
-          <w:numId w:val="3"/>
-        </w:numPr>
-        <w:ind w:left="0" w:hanging="2"/>
-      </w:pPr>
-      <w:r>
-        <w:t>Designed, developed and supported a variety of complex Enterprise level applications and subsystems, N-Tier eCommerce B2B applications serving Internal and external clients.</w:t>
-      </w:r>
-    </w:p>
-    <w:p>
-      <w:pPr>
-        <w:numPr>
-          <w:ilvl w:val="0"/>
-          <w:numId w:val="3"/>
-        </w:numPr>
-        <w:ind w:left="0" w:hanging="2"/>
-      </w:pPr>
-      <w:r>
-        <w:t xml:space="preserve">Promoted from Software Developer II to III after 4 months for delivering a </w:t>
-      </w:r>
-      <w:proofErr w:type="gramStart"/>
-      <w:r>
-        <w:t>5 year</w:t>
-      </w:r>
-      <w:proofErr w:type="gramEnd"/>
-      <w:r>
-        <w:t xml:space="preserve"> project in 4 months.</w:t>
-      </w:r>
-    </w:p>
-    <w:p>
-      <w:pPr>
-        <w:numPr>
-          <w:ilvl w:val="0"/>
-          <w:numId w:val="3"/>
-        </w:numPr>
-        <w:ind w:left="0" w:hanging="2"/>
-      </w:pPr>
-      <w:r>
-        <w:t>Involved in support and ongoing enhancements of fulfillment applications consisting of help desk ticket system.</w:t>
-      </w:r>
-    </w:p>
-    <w:p>
-      <w:pPr>
-        <w:numPr>
-          <w:ilvl w:val="0"/>
-          <w:numId w:val="3"/>
-        </w:numPr>
-        <w:ind w:left="0" w:hanging="2"/>
-      </w:pPr>
-      <w:r>
-        <w:t xml:space="preserve">For many projects served in senior software developer and team lead roles, dB designer, dB developer. </w:t>
-      </w:r>
-    </w:p>
-    <w:p>
-      <w:pPr>
-        <w:numPr>
-          <w:ilvl w:val="0"/>
-          <w:numId w:val="3"/>
-        </w:numPr>
-        <w:ind w:left="0" w:hanging="2"/>
-      </w:pPr>
-      <w:r>
-        <w:t xml:space="preserve">Responsible for the full lifecycle – Converted client functional specifications into technical requirements, </w:t>
-      </w:r>
-    </w:p>
-    <w:p>
-      <w:pPr>
-        <w:numPr>
-          <w:ilvl w:val="0"/>
-          <w:numId w:val="3"/>
-        </w:numPr>
-        <w:ind w:left="0" w:hanging="2"/>
-      </w:pPr>
-      <w:r>
-        <w:t>Completed design including DB schema, stored procedures, views, user defined functions and triggers.</w:t>
-      </w:r>
-    </w:p>
-    <w:p>
-      <w:pPr>
-        <w:numPr>
-          <w:ilvl w:val="0"/>
-          <w:numId w:val="3"/>
-        </w:numPr>
-        <w:ind w:left="0" w:hanging="2"/>
-      </w:pPr>
-      <w:r>
-        <w:t>Participated in the user interface design and development.</w:t>
-      </w:r>
-    </w:p>
-    <w:p>
-      <w:pPr>
-        <w:numPr>
-          <w:ilvl w:val="0"/>
-          <w:numId w:val="3"/>
-        </w:numPr>
-        <w:ind w:left="0" w:hanging="2"/>
-      </w:pPr>
-      <w:r>
-        <w:t>Developed business layer functionality (business rules and workflows)</w:t>
-      </w:r>
-    </w:p>
-    <w:p>
-      <w:pPr>
-        <w:numPr>
-          <w:ilvl w:val="0"/>
-          <w:numId w:val="3"/>
-        </w:numPr>
-        <w:ind w:left="0" w:hanging="2"/>
-      </w:pPr>
-      <w:r>
-        <w:t>Involved in SQL Server performance optimization – query optimization, analyzing execution plans, Index wizard, table partitioning, lock hints, SQL profiler, third party monitoring tools, Java middleware processes conversion to SQL Server processes</w:t>
-      </w:r>
-    </w:p>
-    <w:p>
-      <w:pPr>
-        <w:numPr>
-          <w:ilvl w:val="0"/>
-          <w:numId w:val="3"/>
-        </w:numPr>
-        <w:ind w:left="0" w:hanging="2"/>
-      </w:pPr>
-      <w:r>
-        <w:t xml:space="preserve">Involved in load testing, maintenance and ongoing support.  </w:t>
-      </w:r>
-    </w:p>
-    <w:p>
-      <w:pPr>
-        <w:numPr>
-          <w:ilvl w:val="0"/>
-          <w:numId w:val="3"/>
-        </w:numPr>
-        <w:ind w:left="0" w:hanging="2"/>
-      </w:pPr>
-      <w:r>
-        <w:t>ASP.NET, C#, HTML, CSS, Bootstrap 4, Workflow Foundation (WF), MVC, Windows Services, file parsing, Microsoft Silverlight, .NET Core, ReactJS, AJAX, XML</w:t>
-      </w:r>
-    </w:p>
-    <w:p>
-      <w:pPr>
-        <w:numPr>
-          <w:ilvl w:val="0"/>
-          <w:numId w:val="3"/>
-        </w:numPr>
-        <w:ind w:left="0" w:hanging="2"/>
-      </w:pPr>
-      <w:r>
-        <w:t xml:space="preserve">UX Design studied how the users used the website, and the best way to improve the user experience. </w:t>
-      </w:r>
-    </w:p>
-    <w:p>
-      <w:pPr>
-        <w:numPr>
-          <w:ilvl w:val="0"/>
-          <w:numId w:val="3"/>
-        </w:numPr>
-        <w:ind w:left="0" w:hanging="2"/>
-      </w:pPr>
-      <w:r>
-        <w:lastRenderedPageBreak/>
-        <w:t xml:space="preserve">SQL Server 2000/2005/2008, T-SQL, Stored Procedures, Triggers, Octopus, Oracle </w:t>
-      </w:r>
-    </w:p>
-    <w:p>
-      <w:pPr>
-        <w:numPr>
-          <w:ilvl w:val="0"/>
-          <w:numId w:val="3"/>
-        </w:numPr>
-        <w:ind w:left="0" w:hanging="2"/>
-      </w:pPr>
-      <w:r>
-        <w:t xml:space="preserve">SQL Jobs, SQL Integration Services (SSIS), SQL Reporting Services (SSRS), Data transformation services (DTS).  </w:t>
-      </w:r>
-    </w:p>
-    <w:p>
-      <w:pPr>
-        <w:numPr>
-          <w:ilvl w:val="0"/>
-          <w:numId w:val="3"/>
-        </w:numPr>
-        <w:ind w:left="0" w:hanging="2"/>
-      </w:pPr>
-      <w:r>
-        <w:t xml:space="preserve">SharePoint 2007 integrations, Visio Enterprise Architect for DB Schema design and maintenance, Balsamiq for quick and simple UI Designs.    </w:t>
-      </w:r>
-    </w:p>
-    <w:p>
-      <w:pPr>
-        <w:ind w:left="0" w:hanging="2"/>
-        <w:rPr>
-          <w:rFonts w:ascii="Arial" w:eastAsia="Arial" w:hAnsi="Arial" w:cs="Arial"/>
-        </w:rPr>
-      </w:pPr>
-    </w:p>
-    <w:p>
-      <w:pPr>
-        <w:ind w:left="0" w:hanging="2"/>
-      </w:pPr>
-    </w:p>
-    <w:p>
-      <w:pPr>
-        <w:ind w:left="0" w:hanging="2"/>
-      </w:pPr>
-      <w:r>
-        <w:t>October 2016 to</w:t>
-      </w:r>
-      <w:r>
-        <w:tab/>
-      </w:r>
-      <w:r>
-        <w:tab/>
-      </w:r>
-      <w:r>
-        <w:tab/>
-      </w:r>
-      <w:r>
-        <w:rPr>
-          <w:b/>
-        </w:rPr>
-        <w:t>AmTrust Financial Services</w:t>
-      </w:r>
-      <w:r>
-        <w:t xml:space="preserve"> OH</w:t>
-      </w:r>
-    </w:p>
-    <w:p>
-      <w:pPr>
-        <w:ind w:left="0" w:hanging="2"/>
+        <w:t>Lead</w:t>
+      </w:r>
+      <w:r>
         <w:rPr>
           <w:u w:val="single"/>
         </w:rPr>
-      </w:pPr>
-      <w:r>
-        <w:t>September 2019</w:t>
-      </w:r>
-      <w:r>
-        <w:tab/>
-      </w:r>
-      <w:r>
-        <w:tab/>
-      </w:r>
-      <w:r>
-        <w:tab/>
-      </w:r>
-      <w:proofErr w:type="gramStart"/>
+        <w:t xml:space="preserve"> </w:t>
+      </w:r>
       <w:r>
         <w:rPr>
           <w:i/>
           <w:u w:val="single"/>
         </w:rPr>
-        <w:t>Lead</w:t>
-      </w:r>
-      <w:proofErr w:type="gramEnd"/>
-      <w:r>
+        <w:t>Software Developer II</w:t>
+      </w:r>
+    </w:p>
+    <w:p>
+      <w:pPr>
+        <w:numPr>
+          <w:ilvl w:val="0"/>
+          <w:numId w:val="4"/>
+        </w:numPr>
+        <w:ind w:left="0" w:hanging="2"/>
+      </w:pPr>
+      <w:r>
+        <w:t xml:space="preserve">Promoted 5 levels from </w:t>
+      </w:r>
+      <w:r>
+        <w:rPr>
+          <w:i/>
+        </w:rPr>
+        <w:t>Software Developer I</w:t>
+      </w:r>
+      <w:r>
+        <w:t xml:space="preserve"> to </w:t>
+      </w:r>
+      <w:r>
+        <w:rPr>
+          <w:i/>
+        </w:rPr>
+        <w:t>Lead Software Developer II</w:t>
+      </w:r>
+      <w:r>
+        <w:t xml:space="preserve"> within one year.</w:t>
+      </w:r>
+    </w:p>
+    <w:p>
+      <w:pPr>
+        <w:numPr>
+          <w:ilvl w:val="0"/>
+          <w:numId w:val="4"/>
+        </w:numPr>
+        <w:ind w:left="0" w:hanging="2"/>
+      </w:pPr>
+      <w:r>
+        <w:t xml:space="preserve">Refactored a major application that was responsible for the company’s print shop. The old application was written in VB.NET, SQL Server 2000, WCF. Built the application from the group up using C#, .NET Framework 4.5.1, SQL Server 2014. The old application was taking 5 hours to process 1,000 files in the Print Shop, and the new application was processing 1,000 files in 1 minute. </w:t>
+      </w:r>
+    </w:p>
+    <w:p>
+      <w:pPr>
+        <w:numPr>
+          <w:ilvl w:val="0"/>
+          <w:numId w:val="4"/>
+        </w:numPr>
+        <w:ind w:left="0" w:hanging="2"/>
+      </w:pPr>
+      <w:r>
+        <w:t>Built a major application that was responsible for the company’s email system. Using Windows Services, C#, .NET Framework 4.5.1, SQL Server 2014, MSMQ, Visual Studio 2017, VS Code</w:t>
+      </w:r>
+    </w:p>
+    <w:p>
+      <w:pPr>
+        <w:numPr>
+          <w:ilvl w:val="0"/>
+          <w:numId w:val="4"/>
+        </w:numPr>
+        <w:ind w:left="0" w:hanging="2"/>
+      </w:pPr>
+      <w:r>
+        <w:t>Built a Help Tool using WPF, C#, .NET Framework, SQL Server 2014, Visual Studio 2017, to speed up the On Call process.</w:t>
+      </w:r>
+    </w:p>
+    <w:p>
+      <w:pPr>
+        <w:numPr>
+          <w:ilvl w:val="0"/>
+          <w:numId w:val="4"/>
+        </w:numPr>
+        <w:ind w:left="0" w:hanging="2"/>
+      </w:pPr>
+      <w:r>
+        <w:t xml:space="preserve">Analyzed requirements, developed UI, stored procedures, and optimized performance for the reports.      </w:t>
+      </w:r>
+    </w:p>
+    <w:p>
+      <w:pPr>
+        <w:numPr>
+          <w:ilvl w:val="0"/>
+          <w:numId w:val="4"/>
+        </w:numPr>
+        <w:ind w:left="0" w:hanging="2"/>
+      </w:pPr>
+      <w:r>
+        <w:t>Environment: ASP.NET, Oracle 9, PL/SQL Stored Procedures, SSRS, XML, KPI reports, HTML, CSS, MVC</w:t>
+      </w:r>
+    </w:p>
+    <w:p>
+      <w:pPr>
+        <w:ind w:left="0" w:hanging="2"/>
+      </w:pPr>
+    </w:p>
+    <w:p>
+      <w:pPr>
+        <w:ind w:left="0" w:hanging="2"/>
+      </w:pPr>
+      <w:r>
+        <w:t xml:space="preserve">July 2015 to </w:t>
+      </w:r>
+      <w:r>
+        <w:tab/>
+      </w:r>
+      <w:r>
+        <w:tab/>
+      </w:r>
+      <w:r>
+        <w:tab/>
+      </w:r>
+      <w:r>
+        <w:rPr>
+          <w:b/>
+        </w:rPr>
+        <w:t xml:space="preserve">RoviSys, </w:t>
+      </w:r>
+      <w:r>
+        <w:t>OH</w:t>
+      </w:r>
+    </w:p>
+    <w:p>
+      <w:pPr>
+        <w:ind w:left="0" w:hanging="2"/>
         <w:rPr>
           <w:u w:val="single"/>
         </w:rPr>
-        <w:t xml:space="preserve"> </w:t>
+      </w:pPr>
+      <w:r>
+        <w:t>October 2016</w:t>
+      </w:r>
+      <w:r>
+        <w:tab/>
+      </w:r>
+      <w:r>
+        <w:tab/>
+      </w:r>
+      <w:r>
+        <w:tab/>
       </w:r>
       <w:r>
         <w:rPr>
           <w:i/>
           <w:u w:val="single"/>
         </w:rPr>
-        <w:t>Software Developer II</w:t>
-      </w:r>
-    </w:p>
-    <w:p>
-      <w:pPr>
-        <w:numPr>
-          <w:ilvl w:val="0"/>
-          <w:numId w:val="4"/>
-        </w:numPr>
-        <w:ind w:left="0" w:hanging="2"/>
-      </w:pPr>
-      <w:r>
-        <w:t xml:space="preserve">Promoted 5 levels from </w:t>
-      </w:r>
-      <w:r>
-        <w:rPr>
-          <w:i/>
-        </w:rPr>
         <w:t>Software Developer I</w:t>
       </w:r>
-      <w:r>
-        <w:t xml:space="preserve"> to </w:t>
-      </w:r>
-      <w:r>
-        <w:rPr>
-          <w:i/>
-        </w:rPr>
-        <w:t>Lead Software Developer II</w:t>
-      </w:r>
-      <w:r>
-        <w:t xml:space="preserve"> within one year.</w:t>
-      </w:r>
-    </w:p>
-    <w:p>
-      <w:pPr>
-        <w:numPr>
-          <w:ilvl w:val="0"/>
-          <w:numId w:val="4"/>
-        </w:numPr>
-        <w:ind w:left="0" w:hanging="2"/>
-      </w:pPr>
-      <w:r>
-        <w:t xml:space="preserve">Refactored a major application that was responsible for the company’s print shop. The old application was written in VB.NET, SQL Server 2000, WCF. Built the application from the group up using C#, .NET Framework 4.5.1, SQL Server 2014. The old application was taking 5 hours to process 1,000 files in the Print Shop, and the new application was processing 1,000 files in 1 minute. </w:t>
-      </w:r>
-    </w:p>
-    <w:p>
-      <w:pPr>
-        <w:numPr>
-          <w:ilvl w:val="0"/>
-          <w:numId w:val="4"/>
-        </w:numPr>
-        <w:ind w:left="0" w:hanging="2"/>
-      </w:pPr>
-      <w:r>
-        <w:t>Built a major application that was responsible for the company’s email system. Using Windows Services, C#, .NET Framework 4.5.1, SQL Server 2014, MSMQ, Visual Studio 2017, VS Code</w:t>
-      </w:r>
-    </w:p>
-    <w:p>
-      <w:pPr>
-        <w:numPr>
-          <w:ilvl w:val="0"/>
-          <w:numId w:val="4"/>
-        </w:numPr>
-        <w:ind w:left="0" w:hanging="2"/>
-      </w:pPr>
-      <w:r>
-        <w:t>Built a Help Tool using WPF, C#, .NET Framework, SQL Server 2014, Visual Studio 2017, to speed up the On Call process.</w:t>
-      </w:r>
-    </w:p>
-    <w:p>
-      <w:pPr>
-        <w:numPr>
-          <w:ilvl w:val="0"/>
-          <w:numId w:val="4"/>
-        </w:numPr>
-        <w:ind w:left="0" w:hanging="2"/>
-      </w:pPr>
-      <w:r>
-        <w:t xml:space="preserve">Analyzed requirements, developed UI, stored procedures, and optimized performance for the reports.      </w:t>
-      </w:r>
-    </w:p>
-    <w:p>
-      <w:pPr>
-        <w:numPr>
-          <w:ilvl w:val="0"/>
-          <w:numId w:val="4"/>
-        </w:numPr>
-        <w:ind w:left="0" w:hanging="2"/>
-      </w:pPr>
-      <w:r>
-        <w:t>Environment: ASP.NET, Oracle 9, PL/SQL Stored Procedures, SSRS, XML, KPI reports, HTML, CSS, MVC</w:t>
-      </w:r>
-    </w:p>
-    <w:p>
-      <w:pPr>
-        <w:ind w:left="0" w:hanging="2"/>
-      </w:pPr>
-    </w:p>
-    <w:p>
-      <w:pPr>
-        <w:ind w:left="0" w:hanging="2"/>
-      </w:pPr>
-      <w:r>
-        <w:t xml:space="preserve">July 2015 to </w:t>
-      </w:r>
-      <w:r>
-        <w:tab/>
-      </w:r>
-      <w:r>
-        <w:tab/>
-      </w:r>
-      <w:r>
-        <w:tab/>
-      </w:r>
-      <w:proofErr w:type="spellStart"/>
-      <w:r>
-        <w:rPr>
-          <w:b/>
-        </w:rPr>
-        <w:t>RoviSys</w:t>
-      </w:r>
-      <w:proofErr w:type="spellEnd"/>
-      <w:r>
-        <w:rPr>
-          <w:b/>
-        </w:rPr>
-        <w:t xml:space="preserve">, </w:t>
-      </w:r>
-      <w:r>
-        <w:t>OH</w:t>
-      </w:r>
-    </w:p>
-    <w:p>
-      <w:pPr>
-        <w:ind w:left="0" w:hanging="2"/>
-        <w:rPr>
-          <w:u w:val="single"/>
-        </w:rPr>
-      </w:pPr>
-      <w:r>
-        <w:t>October 2016</w:t>
-      </w:r>
-      <w:r>
-        <w:tab/>
-      </w:r>
-      <w:r>
-        <w:tab/>
-      </w:r>
-      <w:r>
-        <w:tab/>
-      </w:r>
-      <w:r>
-        <w:rPr>
-          <w:i/>
-          <w:u w:val="single"/>
-        </w:rPr>
-        <w:t>Software Developer I</w:t>
-      </w:r>
     </w:p>
     <w:p>
       <w:pPr>
@@ -1237,15 +1217,7 @@
         <w:ind w:left="0" w:hanging="2"/>
       </w:pPr>
       <w:r>
-        <w:t xml:space="preserve">Environment: ASP.NET, C#, SQL Server 2000, SQL Server 2008, Transact SQL, Entity Framework, SSRS, HTML, CSS, MVC, Azure, AWS, MSSMS, VB.NET, VB 6, C, C++, Oracle, </w:t>
-      </w:r>
-      <w:proofErr w:type="spellStart"/>
-      <w:r>
-        <w:t>ReactJs</w:t>
-      </w:r>
-      <w:proofErr w:type="spellEnd"/>
-      <w:r>
-        <w:t>, AngularJS</w:t>
+        <w:t>Environment: ASP.NET, C#, SQL Server 2000, SQL Server 2008, Transact SQL, Entity Framework, SSRS, HTML, CSS, MVC, Azure, AWS, MSSMS, VB.NET, VB 6, C, C++, Oracle, ReactJs, AngularJS</w:t>
       </w:r>
     </w:p>
     <w:sectPr>

</xml_diff>